<commit_message>
change by develop 1
</commit_message>
<xml_diff>
--- a/file1.docx
+++ b/file1.docx
@@ -49,6 +49,26 @@
           <w:lang w:val="en-US"/>
         </w:rPr>
         <w:t xml:space="preserve"> second change in this file, but it is the third change in the repository</w:t>
+      </w:r>
+    </w:p>
+    <w:p>
+      <w:pPr>
+        <w:rPr>
+          <w:lang w:val="en-US"/>
+        </w:rPr>
+      </w:pPr>
+    </w:p>
+    <w:p>
+      <w:pPr>
+        <w:rPr>
+          <w:lang w:val="en-US"/>
+        </w:rPr>
+      </w:pPr>
+      <w:r>
+        <w:rPr>
+          <w:lang w:val="en-US"/>
+        </w:rPr>
+        <w:t>I want to change this file by develop</w:t>
       </w:r>
     </w:p>
     <w:sectPr>

</xml_diff>

<commit_message>
first additional by master
</commit_message>
<xml_diff>
--- a/file1.docx
+++ b/file1.docx
@@ -69,6 +69,26 @@
           <w:lang w:val="en-US"/>
         </w:rPr>
         <w:t>I want to change this file by develop</w:t>
+      </w:r>
+    </w:p>
+    <w:p>
+      <w:pPr>
+        <w:rPr>
+          <w:lang w:val="en-US"/>
+        </w:rPr>
+      </w:pPr>
+    </w:p>
+    <w:p>
+      <w:pPr>
+        <w:rPr>
+          <w:lang w:val="en-US"/>
+        </w:rPr>
+      </w:pPr>
+      <w:r>
+        <w:rPr>
+          <w:lang w:val="en-US"/>
+        </w:rPr>
+        <w:t>first additional commit by develop</w:t>
       </w:r>
     </w:p>
     <w:sectPr>

</xml_diff>

<commit_message>
first additional by develop
</commit_message>
<xml_diff>
--- a/file1.docx
+++ b/file1.docx
@@ -68,7 +68,26 @@
         <w:rPr>
           <w:lang w:val="en-US"/>
         </w:rPr>
-        <w:t>I want to change this file by develop</w:t>
+        <w:t>I wan</w:t>
+      </w:r>
+      <w:r>
+        <w:rPr>
+          <w:lang w:val="en-US"/>
+        </w:rPr>
+        <w:t>t to change this file by master</w:t>
+      </w:r>
+    </w:p>
+    <w:p>
+      <w:pPr>
+        <w:rPr>
+          <w:lang w:val="en-US"/>
+        </w:rPr>
+      </w:pPr>
+      <w:r>
+        <w:rPr>
+          <w:lang w:val="en-US"/>
+        </w:rPr>
+        <w:t>first additional change by develop</w:t>
       </w:r>
     </w:p>
     <w:sectPr>

</xml_diff>